<commit_message>
Changes before block escape content; updated favicon; fixed attachment redirects
</commit_message>
<xml_diff>
--- a/public/file/maxrchung-resume.docx
+++ b/public/file/maxrchung-resume.docx
@@ -1040,17 +1040,7 @@
           <w:sz w:val="24"/>
           <w:szCs w:val="24"/>
         </w:rPr>
-        <w:t>with drunk figh</w:t>
-      </w:r>
-      <w:bookmarkStart w:id="0" w:name="_GoBack"/>
-      <w:bookmarkEnd w:id="0"/>
-      <w:r>
-        <w:rPr>
-          <w:rFonts w:ascii="Arial" w:hAnsi="Arial" w:cs="Arial"/>
-          <w:sz w:val="24"/>
-          <w:szCs w:val="24"/>
-        </w:rPr>
-        <w:t>ters</w:t>
+        <w:t>with drunk fighters</w:t>
       </w:r>
     </w:p>
     <w:p>
@@ -1391,7 +1381,7 @@
           <w:tab w:val="num" w:pos="720"/>
         </w:tabs>
         <w:spacing w:after="0" w:line="266" w:lineRule="exact"/>
-        <w:ind w:left="1440" w:hanging="1080"/>
+        <w:ind w:left="720"/>
         <w:rPr>
           <w:rFonts w:ascii="Arial" w:hAnsi="Arial" w:cs="Arial"/>
           <w:b/>
@@ -1544,6 +1534,8 @@
         </w:rPr>
         <w:t xml:space="preserve"> </w:t>
       </w:r>
+      <w:bookmarkStart w:id="0" w:name="_GoBack"/>
+      <w:bookmarkEnd w:id="0"/>
     </w:p>
     <w:p>
       <w:pPr>
@@ -3395,7 +3387,7 @@
 </file>
 
 <file path=customXml/itemProps1.xml><?xml version="1.0" encoding="utf-8"?>
-<ds:datastoreItem xmlns:ds="http://schemas.openxmlformats.org/officeDocument/2006/customXml" ds:itemID="{815865B3-048A-4176-B482-62A374E8E33E}">
+<ds:datastoreItem xmlns:ds="http://schemas.openxmlformats.org/officeDocument/2006/customXml" ds:itemID="{580666B4-853F-4F5D-9FCD-3FF5A9341FE7}">
   <ds:schemaRefs>
     <ds:schemaRef ds:uri="http://schemas.openxmlformats.org/officeDocument/2006/bibliography"/>
   </ds:schemaRefs>

</xml_diff>